<commit_message>
listed product and added a controller for Product Table
</commit_message>
<xml_diff>
--- a/ASP.NET CORE 3.1 (Engin Demiroğ Notları).docx
+++ b/ASP.NET CORE 3.1 (Engin Demiroğ Notları).docx
@@ -2025,7 +2025,15 @@
       </w:r>
       <w:proofErr w:type="spellEnd"/>
       <w:r>
-        <w:t xml:space="preserve"> (Model- View – Template ) </w:t>
+        <w:t xml:space="preserve"> (Model- View – </w:t>
+      </w:r>
+      <w:proofErr w:type="gramStart"/>
+      <w:r>
+        <w:t>Template )</w:t>
+      </w:r>
+      <w:proofErr w:type="gramEnd"/>
+      <w:r>
+        <w:t xml:space="preserve"> </w:t>
       </w:r>
       <w:proofErr w:type="spellStart"/>
       <w:r>
@@ -2973,10 +2981,12 @@
         <w:pStyle w:val="Heading2"/>
       </w:pPr>
       <w:bookmarkStart w:id="1" w:name="_Toc97320712"/>
+      <w:proofErr w:type="gramStart"/>
       <w:r>
         <w:t>CONTROLLER :</w:t>
       </w:r>
       <w:bookmarkEnd w:id="1"/>
+      <w:proofErr w:type="gramEnd"/>
       <w:r>
         <w:t xml:space="preserve"> </w:t>
       </w:r>
@@ -3380,7 +3390,15 @@
       </w:r>
       <w:proofErr w:type="spellEnd"/>
       <w:r>
-        <w:t xml:space="preserve"> json </w:t>
+        <w:t xml:space="preserve"> </w:t>
+      </w:r>
+      <w:proofErr w:type="spellStart"/>
+      <w:r>
+        <w:t>json</w:t>
+      </w:r>
+      <w:proofErr w:type="spellEnd"/>
+      <w:r>
+        <w:t xml:space="preserve"> </w:t>
       </w:r>
       <w:proofErr w:type="spellStart"/>
       <w:r>
@@ -5026,10 +5044,12 @@
         <w:t xml:space="preserve"> </w:t>
       </w:r>
       <w:proofErr w:type="spellStart"/>
+      <w:proofErr w:type="gramStart"/>
       <w:r>
         <w:t>error.cshtml</w:t>
       </w:r>
       <w:proofErr w:type="spellEnd"/>
+      <w:proofErr w:type="gramEnd"/>
       <w:r>
         <w:t xml:space="preserve"> </w:t>
       </w:r>
@@ -6668,8 +6688,13 @@
       <w:r>
         <w:t xml:space="preserve"> </w:t>
       </w:r>
-      <w:r>
-        <w:t xml:space="preserve">json </w:t>
+      <w:proofErr w:type="spellStart"/>
+      <w:r>
+        <w:t>json</w:t>
+      </w:r>
+      <w:proofErr w:type="spellEnd"/>
+      <w:r>
+        <w:t xml:space="preserve"> </w:t>
       </w:r>
       <w:proofErr w:type="spellStart"/>
       <w:r>
@@ -8349,13 +8374,18 @@
       </w:r>
       <w:proofErr w:type="spellEnd"/>
       <w:r>
-        <w:t xml:space="preserve"> view I  </w:t>
+        <w:t xml:space="preserve"> view </w:t>
+      </w:r>
+      <w:proofErr w:type="gramStart"/>
+      <w:r>
+        <w:t xml:space="preserve">I  </w:t>
       </w:r>
       <w:proofErr w:type="spellStart"/>
       <w:r>
         <w:t>döndürebileceğini</w:t>
       </w:r>
       <w:proofErr w:type="spellEnd"/>
+      <w:proofErr w:type="gramEnd"/>
       <w:r>
         <w:t xml:space="preserve"> </w:t>
       </w:r>
@@ -9300,6 +9330,7 @@
         <w:t xml:space="preserve"> </w:t>
       </w:r>
       <w:proofErr w:type="spellStart"/>
+      <w:proofErr w:type="gramStart"/>
       <w:r>
         <w:t>getirecekmi</w:t>
       </w:r>
@@ -9307,6 +9338,7 @@
       <w:r>
         <w:t xml:space="preserve"> ?</w:t>
       </w:r>
+      <w:proofErr w:type="gramEnd"/>
     </w:p>
     <w:p>
       <w:r>
@@ -9932,12 +9964,17 @@
         <w:t xml:space="preserve">Id </w:t>
       </w:r>
       <w:proofErr w:type="spellStart"/>
+      <w:proofErr w:type="gramStart"/>
       <w:r>
         <w:t>kısmında</w:t>
       </w:r>
       <w:proofErr w:type="spellEnd"/>
       <w:r>
-        <w:t xml:space="preserve"> ? </w:t>
+        <w:t xml:space="preserve"> ?</w:t>
+      </w:r>
+      <w:proofErr w:type="gramEnd"/>
+      <w:r>
+        <w:t xml:space="preserve"> </w:t>
       </w:r>
       <w:proofErr w:type="spellStart"/>
       <w:r>
@@ -10441,7 +10478,15 @@
       </w:r>
       <w:proofErr w:type="spellEnd"/>
       <w:r>
-        <w:t xml:space="preserve"> controller / action / id ) </w:t>
+        <w:t xml:space="preserve"> controller / action / </w:t>
+      </w:r>
+      <w:proofErr w:type="gramStart"/>
+      <w:r>
+        <w:t>id )</w:t>
+      </w:r>
+      <w:proofErr w:type="gramEnd"/>
+      <w:r>
+        <w:t xml:space="preserve"> </w:t>
       </w:r>
       <w:proofErr w:type="spellStart"/>
       <w:r>
@@ -11410,6 +11455,7 @@
         <w:t xml:space="preserve"> </w:t>
       </w:r>
       <w:proofErr w:type="spellStart"/>
+      <w:proofErr w:type="gramStart"/>
       <w:r>
         <w:t>ve</w:t>
       </w:r>
@@ -11422,6 +11468,7 @@
         <w:t>kod</w:t>
       </w:r>
       <w:proofErr w:type="spellEnd"/>
+      <w:proofErr w:type="gramEnd"/>
       <w:r>
         <w:t xml:space="preserve"> </w:t>
       </w:r>
@@ -11781,7 +11828,15 @@
       </w:r>
       <w:proofErr w:type="spellEnd"/>
       <w:r>
-        <w:t xml:space="preserve">. @{ } </w:t>
+        <w:t xml:space="preserve">. </w:t>
+      </w:r>
+      <w:proofErr w:type="gramStart"/>
+      <w:r>
+        <w:t>@{ }</w:t>
+      </w:r>
+      <w:proofErr w:type="gramEnd"/>
+      <w:r>
+        <w:t xml:space="preserve"> </w:t>
       </w:r>
       <w:proofErr w:type="spellStart"/>
       <w:r>
@@ -13044,12 +13099,17 @@
         <w:t xml:space="preserve"> modeler </w:t>
       </w:r>
       <w:proofErr w:type="spellStart"/>
+      <w:proofErr w:type="gramStart"/>
       <w:r>
         <w:t>liste</w:t>
       </w:r>
       <w:proofErr w:type="spellEnd"/>
       <w:r>
-        <w:t xml:space="preserve"> , </w:t>
+        <w:t xml:space="preserve"> ,</w:t>
+      </w:r>
+      <w:proofErr w:type="gramEnd"/>
+      <w:r>
+        <w:t xml:space="preserve"> </w:t>
       </w:r>
       <w:proofErr w:type="spellStart"/>
       <w:r>
@@ -14124,6 +14184,7 @@
         <w:t xml:space="preserve"> </w:t>
       </w:r>
       <w:proofErr w:type="spellStart"/>
+      <w:proofErr w:type="gramStart"/>
       <w:r>
         <w:t>ettik</w:t>
       </w:r>
@@ -14131,6 +14192,7 @@
       <w:r>
         <w:t xml:space="preserve"> .</w:t>
       </w:r>
+      <w:proofErr w:type="gramEnd"/>
     </w:p>
     <w:p>
       <w:pPr>
@@ -15308,12 +15370,17 @@
         <w:t xml:space="preserve"> </w:t>
       </w:r>
       <w:proofErr w:type="spellStart"/>
+      <w:proofErr w:type="gramStart"/>
       <w:r>
         <w:t>klasör</w:t>
       </w:r>
       <w:proofErr w:type="spellEnd"/>
       <w:r>
-        <w:t xml:space="preserve"> , </w:t>
+        <w:t xml:space="preserve"> ,</w:t>
+      </w:r>
+      <w:proofErr w:type="gramEnd"/>
+      <w:r>
+        <w:t xml:space="preserve"> </w:t>
       </w:r>
       <w:proofErr w:type="spellStart"/>
       <w:r>
@@ -16234,6 +16301,7 @@
         <w:t xml:space="preserve"> </w:t>
       </w:r>
       <w:proofErr w:type="spellStart"/>
+      <w:proofErr w:type="gramStart"/>
       <w:r>
         <w:t>viewstart</w:t>
       </w:r>
@@ -16246,6 +16314,7 @@
         <w:t>kısmına</w:t>
       </w:r>
       <w:proofErr w:type="spellEnd"/>
+      <w:proofErr w:type="gramEnd"/>
       <w:r>
         <w:t xml:space="preserve"> </w:t>
       </w:r>
@@ -16782,12 +16851,17 @@
         <w:t xml:space="preserve"> </w:t>
       </w:r>
       <w:proofErr w:type="spellStart"/>
+      <w:proofErr w:type="gramStart"/>
       <w:r>
         <w:t>Anlamı</w:t>
       </w:r>
       <w:proofErr w:type="spellEnd"/>
       <w:r>
-        <w:t xml:space="preserve"> : </w:t>
+        <w:t xml:space="preserve"> :</w:t>
+      </w:r>
+      <w:proofErr w:type="gramEnd"/>
+      <w:r>
+        <w:t xml:space="preserve"> </w:t>
       </w:r>
       <w:proofErr w:type="spellStart"/>
       <w:r>
@@ -17225,12 +17299,17 @@
         <w:t xml:space="preserve"> </w:t>
       </w:r>
       <w:proofErr w:type="spellStart"/>
+      <w:proofErr w:type="gramStart"/>
       <w:r>
         <w:t>ve</w:t>
       </w:r>
       <w:proofErr w:type="spellEnd"/>
       <w:r>
-        <w:t xml:space="preserve"> ? </w:t>
+        <w:t xml:space="preserve"> ?</w:t>
+      </w:r>
+      <w:proofErr w:type="gramEnd"/>
+      <w:r>
+        <w:t xml:space="preserve"> </w:t>
       </w:r>
       <w:proofErr w:type="spellStart"/>
       <w:r>
@@ -17329,6 +17408,9 @@
         <w:jc w:val="center"/>
       </w:pPr>
       <w:r>
+        <w:rPr>
+          <w:noProof/>
+        </w:rPr>
         <w:drawing>
           <wp:inline distT="0" distB="0" distL="0" distR="0" wp14:anchorId="258CDE29" wp14:editId="6497AD1C">
             <wp:extent cx="3654418" cy="1682750"/>
@@ -17792,12 +17874,17 @@
         <w:t xml:space="preserve"> </w:t>
       </w:r>
       <w:proofErr w:type="spellStart"/>
+      <w:proofErr w:type="gramStart"/>
       <w:r>
         <w:t>bulunmaktadır</w:t>
       </w:r>
       <w:proofErr w:type="spellEnd"/>
       <w:r>
-        <w:t xml:space="preserve"> . </w:t>
+        <w:t xml:space="preserve"> .</w:t>
+      </w:r>
+      <w:proofErr w:type="gramEnd"/>
+      <w:r>
+        <w:t xml:space="preserve"> </w:t>
       </w:r>
       <w:proofErr w:type="spellStart"/>
       <w:r>
@@ -17834,6 +17921,9 @@
     </w:p>
     <w:p>
       <w:r>
+        <w:rPr>
+          <w:noProof/>
+        </w:rPr>
         <w:drawing>
           <wp:inline distT="0" distB="0" distL="0" distR="0" wp14:anchorId="10671740" wp14:editId="621C9879">
             <wp:extent cx="5943600" cy="1353820"/>
@@ -17994,6 +18084,9 @@
     </w:p>
     <w:p>
       <w:r>
+        <w:rPr>
+          <w:noProof/>
+        </w:rPr>
         <w:drawing>
           <wp:inline distT="0" distB="0" distL="0" distR="0" wp14:anchorId="3725B4A6" wp14:editId="38E2CA8C">
             <wp:extent cx="5943600" cy="2022475"/>
@@ -18801,6 +18894,9 @@
         <w:jc w:val="center"/>
       </w:pPr>
       <w:r>
+        <w:rPr>
+          <w:noProof/>
+        </w:rPr>
         <w:drawing>
           <wp:inline distT="0" distB="0" distL="0" distR="0" wp14:anchorId="0A7A2646" wp14:editId="32018F05">
             <wp:extent cx="2885242" cy="1905000"/>
@@ -18844,6 +18940,9 @@
         <w:jc w:val="center"/>
       </w:pPr>
       <w:r>
+        <w:rPr>
+          <w:noProof/>
+        </w:rPr>
         <w:drawing>
           <wp:inline distT="0" distB="0" distL="0" distR="0" wp14:anchorId="71F27F26" wp14:editId="7A0ACDC3">
             <wp:extent cx="2973750" cy="1936750"/>
@@ -19001,6 +19100,9 @@
     </w:p>
     <w:p>
       <w:r>
+        <w:rPr>
+          <w:noProof/>
+        </w:rPr>
         <w:drawing>
           <wp:inline distT="0" distB="0" distL="0" distR="0" wp14:anchorId="7C24AD1E" wp14:editId="4DA43539">
             <wp:extent cx="5943600" cy="1505585"/>
@@ -19216,7 +19318,15 @@
         <w:jc w:val="both"/>
       </w:pPr>
       <w:r>
-        <w:t xml:space="preserve">Entity Layer : </w:t>
+        <w:t xml:space="preserve">Entity </w:t>
+      </w:r>
+      <w:proofErr w:type="gramStart"/>
+      <w:r>
+        <w:t>Layer :</w:t>
+      </w:r>
+      <w:proofErr w:type="gramEnd"/>
+      <w:r>
+        <w:t xml:space="preserve"> </w:t>
       </w:r>
       <w:proofErr w:type="spellStart"/>
       <w:r>
@@ -19767,12 +19877,17 @@
         <w:jc w:val="both"/>
       </w:pPr>
       <w:proofErr w:type="spellStart"/>
+      <w:proofErr w:type="gramStart"/>
       <w:r>
         <w:t>WebUI</w:t>
       </w:r>
       <w:proofErr w:type="spellEnd"/>
       <w:r>
-        <w:t xml:space="preserve"> : MVC </w:t>
+        <w:t xml:space="preserve"> :</w:t>
+      </w:r>
+      <w:proofErr w:type="gramEnd"/>
+      <w:r>
+        <w:t xml:space="preserve"> MVC </w:t>
       </w:r>
       <w:proofErr w:type="spellStart"/>
       <w:r>
@@ -19820,12 +19935,17 @@
         <w:t xml:space="preserve">Core </w:t>
       </w:r>
       <w:proofErr w:type="spellStart"/>
+      <w:proofErr w:type="gramStart"/>
       <w:r>
         <w:t>Katmanı</w:t>
       </w:r>
       <w:proofErr w:type="spellEnd"/>
       <w:r>
-        <w:t xml:space="preserve"> : Core </w:t>
+        <w:t xml:space="preserve"> :</w:t>
+      </w:r>
+      <w:proofErr w:type="gramEnd"/>
+      <w:r>
+        <w:t xml:space="preserve"> Core </w:t>
       </w:r>
       <w:proofErr w:type="spellStart"/>
       <w:r>
@@ -19950,6 +20070,9 @@
         <w:jc w:val="center"/>
       </w:pPr>
       <w:r>
+        <w:rPr>
+          <w:noProof/>
+        </w:rPr>
         <w:lastRenderedPageBreak/>
         <w:drawing>
           <wp:inline distT="0" distB="0" distL="0" distR="0" wp14:anchorId="3BFBF404" wp14:editId="11E2B3FE">
@@ -20045,7 +20168,15 @@
     </w:p>
     <w:p>
       <w:r>
-        <w:t xml:space="preserve">2.1) Entity Layer : </w:t>
+        <w:t xml:space="preserve">2.1) Entity </w:t>
+      </w:r>
+      <w:proofErr w:type="gramStart"/>
+      <w:r>
+        <w:t>Layer :</w:t>
+      </w:r>
+      <w:proofErr w:type="gramEnd"/>
+      <w:r>
+        <w:t xml:space="preserve"> </w:t>
       </w:r>
     </w:p>
     <w:p>
@@ -21604,6 +21735,69 @@
     <w:p/>
     <w:p/>
     <w:p/>
+    <w:p/>
+    <w:p/>
+    <w:p/>
+    <w:p/>
+    <w:p>
+      <w:pPr>
+        <w:tabs>
+          <w:tab w:val="left" w:pos="2447"/>
+        </w:tabs>
+      </w:pPr>
+      <w:r>
+        <w:tab/>
+      </w:r>
+    </w:p>
+    <w:p>
+      <w:pPr>
+        <w:tabs>
+          <w:tab w:val="left" w:pos="2447"/>
+        </w:tabs>
+      </w:pPr>
+    </w:p>
+    <w:p>
+      <w:pPr>
+        <w:tabs>
+          <w:tab w:val="left" w:pos="2447"/>
+        </w:tabs>
+      </w:pPr>
+    </w:p>
+    <w:p>
+      <w:pPr>
+        <w:tabs>
+          <w:tab w:val="left" w:pos="2447"/>
+        </w:tabs>
+      </w:pPr>
+    </w:p>
+    <w:p>
+      <w:pPr>
+        <w:tabs>
+          <w:tab w:val="left" w:pos="2447"/>
+        </w:tabs>
+      </w:pPr>
+    </w:p>
+    <w:p>
+      <w:pPr>
+        <w:tabs>
+          <w:tab w:val="left" w:pos="2447"/>
+        </w:tabs>
+      </w:pPr>
+    </w:p>
+    <w:p>
+      <w:pPr>
+        <w:tabs>
+          <w:tab w:val="left" w:pos="2447"/>
+        </w:tabs>
+      </w:pPr>
+    </w:p>
+    <w:p>
+      <w:pPr>
+        <w:tabs>
+          <w:tab w:val="left" w:pos="2447"/>
+        </w:tabs>
+      </w:pPr>
+    </w:p>
     <w:sectPr>
       <w:headerReference w:type="default" r:id="rId74"/>
       <w:pgSz w:w="12240" w:h="15840"/>

</xml_diff>

<commit_message>
Sadik Turan First Commit
</commit_message>
<xml_diff>
--- a/ASP.NET CORE 3.1 (Engin Demiroğ Notları).docx
+++ b/ASP.NET CORE 3.1 (Engin Demiroğ Notları).docx
@@ -2025,15 +2025,7 @@
       </w:r>
       <w:proofErr w:type="spellEnd"/>
       <w:r>
-        <w:t xml:space="preserve"> (Model- View – </w:t>
-      </w:r>
-      <w:proofErr w:type="gramStart"/>
-      <w:r>
-        <w:t>Template )</w:t>
-      </w:r>
-      <w:proofErr w:type="gramEnd"/>
-      <w:r>
-        <w:t xml:space="preserve"> </w:t>
+        <w:t xml:space="preserve"> (Model- View – Template ) </w:t>
       </w:r>
       <w:proofErr w:type="spellStart"/>
       <w:r>
@@ -2981,12 +2973,10 @@
         <w:pStyle w:val="Heading2"/>
       </w:pPr>
       <w:bookmarkStart w:id="1" w:name="_Toc97320712"/>
-      <w:proofErr w:type="gramStart"/>
       <w:r>
         <w:t>CONTROLLER :</w:t>
       </w:r>
       <w:bookmarkEnd w:id="1"/>
-      <w:proofErr w:type="gramEnd"/>
       <w:r>
         <w:t xml:space="preserve"> </w:t>
       </w:r>
@@ -5044,12 +5034,10 @@
         <w:t xml:space="preserve"> </w:t>
       </w:r>
       <w:proofErr w:type="spellStart"/>
-      <w:proofErr w:type="gramStart"/>
       <w:r>
         <w:t>error.cshtml</w:t>
       </w:r>
       <w:proofErr w:type="spellEnd"/>
-      <w:proofErr w:type="gramEnd"/>
       <w:r>
         <w:t xml:space="preserve"> </w:t>
       </w:r>
@@ -8374,18 +8362,13 @@
       </w:r>
       <w:proofErr w:type="spellEnd"/>
       <w:r>
-        <w:t xml:space="preserve"> view </w:t>
-      </w:r>
-      <w:proofErr w:type="gramStart"/>
-      <w:r>
-        <w:t xml:space="preserve">I  </w:t>
+        <w:t xml:space="preserve"> view I  </w:t>
       </w:r>
       <w:proofErr w:type="spellStart"/>
       <w:r>
         <w:t>döndürebileceğini</w:t>
       </w:r>
       <w:proofErr w:type="spellEnd"/>
-      <w:proofErr w:type="gramEnd"/>
       <w:r>
         <w:t xml:space="preserve"> </w:t>
       </w:r>
@@ -9330,7 +9313,6 @@
         <w:t xml:space="preserve"> </w:t>
       </w:r>
       <w:proofErr w:type="spellStart"/>
-      <w:proofErr w:type="gramStart"/>
       <w:r>
         <w:t>getirecekmi</w:t>
       </w:r>
@@ -9338,7 +9320,6 @@
       <w:r>
         <w:t xml:space="preserve"> ?</w:t>
       </w:r>
-      <w:proofErr w:type="gramEnd"/>
     </w:p>
     <w:p>
       <w:r>
@@ -9964,17 +9945,12 @@
         <w:t xml:space="preserve">Id </w:t>
       </w:r>
       <w:proofErr w:type="spellStart"/>
-      <w:proofErr w:type="gramStart"/>
       <w:r>
         <w:t>kısmında</w:t>
       </w:r>
       <w:proofErr w:type="spellEnd"/>
       <w:r>
-        <w:t xml:space="preserve"> ?</w:t>
-      </w:r>
-      <w:proofErr w:type="gramEnd"/>
-      <w:r>
-        <w:t xml:space="preserve"> </w:t>
+        <w:t xml:space="preserve"> ? </w:t>
       </w:r>
       <w:proofErr w:type="spellStart"/>
       <w:r>
@@ -10478,15 +10454,7 @@
       </w:r>
       <w:proofErr w:type="spellEnd"/>
       <w:r>
-        <w:t xml:space="preserve"> controller / action / </w:t>
-      </w:r>
-      <w:proofErr w:type="gramStart"/>
-      <w:r>
-        <w:t>id )</w:t>
-      </w:r>
-      <w:proofErr w:type="gramEnd"/>
-      <w:r>
-        <w:t xml:space="preserve"> </w:t>
+        <w:t xml:space="preserve"> controller / action / id ) </w:t>
       </w:r>
       <w:proofErr w:type="spellStart"/>
       <w:r>
@@ -11455,7 +11423,6 @@
         <w:t xml:space="preserve"> </w:t>
       </w:r>
       <w:proofErr w:type="spellStart"/>
-      <w:proofErr w:type="gramStart"/>
       <w:r>
         <w:t>ve</w:t>
       </w:r>
@@ -11468,7 +11435,6 @@
         <w:t>kod</w:t>
       </w:r>
       <w:proofErr w:type="spellEnd"/>
-      <w:proofErr w:type="gramEnd"/>
       <w:r>
         <w:t xml:space="preserve"> </w:t>
       </w:r>
@@ -11828,15 +11794,7 @@
       </w:r>
       <w:proofErr w:type="spellEnd"/>
       <w:r>
-        <w:t xml:space="preserve">. </w:t>
-      </w:r>
-      <w:proofErr w:type="gramStart"/>
-      <w:r>
-        <w:t>@{ }</w:t>
-      </w:r>
-      <w:proofErr w:type="gramEnd"/>
-      <w:r>
-        <w:t xml:space="preserve"> </w:t>
+        <w:t xml:space="preserve">. @{ } </w:t>
       </w:r>
       <w:proofErr w:type="spellStart"/>
       <w:r>
@@ -13099,17 +13057,12 @@
         <w:t xml:space="preserve"> modeler </w:t>
       </w:r>
       <w:proofErr w:type="spellStart"/>
-      <w:proofErr w:type="gramStart"/>
       <w:r>
         <w:t>liste</w:t>
       </w:r>
       <w:proofErr w:type="spellEnd"/>
       <w:r>
-        <w:t xml:space="preserve"> ,</w:t>
-      </w:r>
-      <w:proofErr w:type="gramEnd"/>
-      <w:r>
-        <w:t xml:space="preserve"> </w:t>
+        <w:t xml:space="preserve"> , </w:t>
       </w:r>
       <w:proofErr w:type="spellStart"/>
       <w:r>
@@ -14184,7 +14137,6 @@
         <w:t xml:space="preserve"> </w:t>
       </w:r>
       <w:proofErr w:type="spellStart"/>
-      <w:proofErr w:type="gramStart"/>
       <w:r>
         <w:t>ettik</w:t>
       </w:r>
@@ -14192,7 +14144,6 @@
       <w:r>
         <w:t xml:space="preserve"> .</w:t>
       </w:r>
-      <w:proofErr w:type="gramEnd"/>
     </w:p>
     <w:p>
       <w:pPr>
@@ -15370,17 +15321,12 @@
         <w:t xml:space="preserve"> </w:t>
       </w:r>
       <w:proofErr w:type="spellStart"/>
-      <w:proofErr w:type="gramStart"/>
       <w:r>
         <w:t>klasör</w:t>
       </w:r>
       <w:proofErr w:type="spellEnd"/>
       <w:r>
-        <w:t xml:space="preserve"> ,</w:t>
-      </w:r>
-      <w:proofErr w:type="gramEnd"/>
-      <w:r>
-        <w:t xml:space="preserve"> </w:t>
+        <w:t xml:space="preserve"> , </w:t>
       </w:r>
       <w:proofErr w:type="spellStart"/>
       <w:r>
@@ -16301,7 +16247,6 @@
         <w:t xml:space="preserve"> </w:t>
       </w:r>
       <w:proofErr w:type="spellStart"/>
-      <w:proofErr w:type="gramStart"/>
       <w:r>
         <w:t>viewstart</w:t>
       </w:r>
@@ -16314,7 +16259,6 @@
         <w:t>kısmına</w:t>
       </w:r>
       <w:proofErr w:type="spellEnd"/>
-      <w:proofErr w:type="gramEnd"/>
       <w:r>
         <w:t xml:space="preserve"> </w:t>
       </w:r>
@@ -16851,17 +16795,12 @@
         <w:t xml:space="preserve"> </w:t>
       </w:r>
       <w:proofErr w:type="spellStart"/>
-      <w:proofErr w:type="gramStart"/>
       <w:r>
         <w:t>Anlamı</w:t>
       </w:r>
       <w:proofErr w:type="spellEnd"/>
       <w:r>
-        <w:t xml:space="preserve"> :</w:t>
-      </w:r>
-      <w:proofErr w:type="gramEnd"/>
-      <w:r>
-        <w:t xml:space="preserve"> </w:t>
+        <w:t xml:space="preserve"> : </w:t>
       </w:r>
       <w:proofErr w:type="spellStart"/>
       <w:r>
@@ -17299,17 +17238,12 @@
         <w:t xml:space="preserve"> </w:t>
       </w:r>
       <w:proofErr w:type="spellStart"/>
-      <w:proofErr w:type="gramStart"/>
       <w:r>
         <w:t>ve</w:t>
       </w:r>
       <w:proofErr w:type="spellEnd"/>
       <w:r>
-        <w:t xml:space="preserve"> ?</w:t>
-      </w:r>
-      <w:proofErr w:type="gramEnd"/>
-      <w:r>
-        <w:t xml:space="preserve"> </w:t>
+        <w:t xml:space="preserve"> ? </w:t>
       </w:r>
       <w:proofErr w:type="spellStart"/>
       <w:r>
@@ -17874,17 +17808,12 @@
         <w:t xml:space="preserve"> </w:t>
       </w:r>
       <w:proofErr w:type="spellStart"/>
-      <w:proofErr w:type="gramStart"/>
       <w:r>
         <w:t>bulunmaktadır</w:t>
       </w:r>
       <w:proofErr w:type="spellEnd"/>
       <w:r>
-        <w:t xml:space="preserve"> .</w:t>
-      </w:r>
-      <w:proofErr w:type="gramEnd"/>
-      <w:r>
-        <w:t xml:space="preserve"> </w:t>
+        <w:t xml:space="preserve"> . </w:t>
       </w:r>
       <w:proofErr w:type="spellStart"/>
       <w:r>
@@ -19318,15 +19247,7 @@
         <w:jc w:val="both"/>
       </w:pPr>
       <w:r>
-        <w:t xml:space="preserve">Entity </w:t>
-      </w:r>
-      <w:proofErr w:type="gramStart"/>
-      <w:r>
-        <w:t>Layer :</w:t>
-      </w:r>
-      <w:proofErr w:type="gramEnd"/>
-      <w:r>
-        <w:t xml:space="preserve"> </w:t>
+        <w:t xml:space="preserve">Entity Layer : </w:t>
       </w:r>
       <w:proofErr w:type="spellStart"/>
       <w:r>
@@ -19877,17 +19798,12 @@
         <w:jc w:val="both"/>
       </w:pPr>
       <w:proofErr w:type="spellStart"/>
-      <w:proofErr w:type="gramStart"/>
       <w:r>
         <w:t>WebUI</w:t>
       </w:r>
       <w:proofErr w:type="spellEnd"/>
       <w:r>
-        <w:t xml:space="preserve"> :</w:t>
-      </w:r>
-      <w:proofErr w:type="gramEnd"/>
-      <w:r>
-        <w:t xml:space="preserve"> MVC </w:t>
+        <w:t xml:space="preserve"> : MVC </w:t>
       </w:r>
       <w:proofErr w:type="spellStart"/>
       <w:r>
@@ -19935,17 +19851,12 @@
         <w:t xml:space="preserve">Core </w:t>
       </w:r>
       <w:proofErr w:type="spellStart"/>
-      <w:proofErr w:type="gramStart"/>
       <w:r>
         <w:t>Katmanı</w:t>
       </w:r>
       <w:proofErr w:type="spellEnd"/>
       <w:r>
-        <w:t xml:space="preserve"> :</w:t>
-      </w:r>
-      <w:proofErr w:type="gramEnd"/>
-      <w:r>
-        <w:t xml:space="preserve"> Core </w:t>
+        <w:t xml:space="preserve"> : Core </w:t>
       </w:r>
       <w:proofErr w:type="spellStart"/>
       <w:r>
@@ -20168,15 +20079,7 @@
     </w:p>
     <w:p>
       <w:r>
-        <w:t xml:space="preserve">2.1) Entity </w:t>
-      </w:r>
-      <w:proofErr w:type="gramStart"/>
-      <w:r>
-        <w:t>Layer :</w:t>
-      </w:r>
-      <w:proofErr w:type="gramEnd"/>
-      <w:r>
-        <w:t xml:space="preserve"> </w:t>
+        <w:t xml:space="preserve">2.1) Entity Layer : </w:t>
       </w:r>
     </w:p>
     <w:p>
@@ -21797,9 +21700,115 @@
           <w:tab w:val="left" w:pos="2447"/>
         </w:tabs>
       </w:pPr>
+      <w:proofErr w:type="spellStart"/>
+      <w:r>
+        <w:lastRenderedPageBreak/>
+        <w:t>ViewCompanent</w:t>
+      </w:r>
+      <w:proofErr w:type="spellEnd"/>
+      <w:r>
+        <w:t xml:space="preserve"> : Partial view </w:t>
+      </w:r>
+      <w:proofErr w:type="spellStart"/>
+      <w:r>
+        <w:t>mantıgı</w:t>
+      </w:r>
+      <w:proofErr w:type="spellEnd"/>
+      <w:r>
+        <w:t xml:space="preserve"> </w:t>
+      </w:r>
+      <w:proofErr w:type="spellStart"/>
+      <w:r>
+        <w:t>ile</w:t>
+      </w:r>
+      <w:proofErr w:type="spellEnd"/>
+      <w:r>
+        <w:t xml:space="preserve"> </w:t>
+      </w:r>
+      <w:proofErr w:type="spellStart"/>
+      <w:r>
+        <w:t>çalışan</w:t>
+      </w:r>
+      <w:proofErr w:type="spellEnd"/>
+      <w:r>
+        <w:t xml:space="preserve"> </w:t>
+      </w:r>
+      <w:proofErr w:type="spellStart"/>
+      <w:r>
+        <w:t>ve</w:t>
+      </w:r>
+      <w:proofErr w:type="spellEnd"/>
+      <w:r>
+        <w:t xml:space="preserve"> </w:t>
+      </w:r>
+      <w:proofErr w:type="spellStart"/>
+      <w:r>
+        <w:t>bir</w:t>
+      </w:r>
+      <w:proofErr w:type="spellEnd"/>
+      <w:r>
+        <w:t xml:space="preserve"> </w:t>
+      </w:r>
+      <w:proofErr w:type="spellStart"/>
+      <w:r>
+        <w:t>sayfaya</w:t>
+      </w:r>
+      <w:proofErr w:type="spellEnd"/>
+      <w:r>
+        <w:t xml:space="preserve"> </w:t>
+      </w:r>
+      <w:proofErr w:type="spellStart"/>
+      <w:r>
+        <w:t>birden</w:t>
+      </w:r>
+      <w:proofErr w:type="spellEnd"/>
+      <w:r>
+        <w:t xml:space="preserve"> </w:t>
+      </w:r>
+      <w:proofErr w:type="spellStart"/>
+      <w:r>
+        <w:t>fazla</w:t>
+      </w:r>
+      <w:proofErr w:type="spellEnd"/>
+      <w:r>
+        <w:t xml:space="preserve"> </w:t>
+      </w:r>
+      <w:proofErr w:type="spellStart"/>
+      <w:r>
+        <w:t>modeli</w:t>
+      </w:r>
+      <w:proofErr w:type="spellEnd"/>
+      <w:r>
+        <w:t xml:space="preserve"> </w:t>
+      </w:r>
+      <w:proofErr w:type="spellStart"/>
+      <w:r>
+        <w:t>getirtmeye</w:t>
+      </w:r>
+      <w:proofErr w:type="spellEnd"/>
+      <w:r>
+        <w:t xml:space="preserve"> </w:t>
+      </w:r>
+      <w:proofErr w:type="spellStart"/>
+      <w:r>
+        <w:t>yarayan</w:t>
+      </w:r>
+      <w:proofErr w:type="spellEnd"/>
+      <w:r>
+        <w:t xml:space="preserve"> </w:t>
+      </w:r>
+      <w:proofErr w:type="spellStart"/>
+      <w:r>
+        <w:t>yapıdır</w:t>
+      </w:r>
+      <w:proofErr w:type="spellEnd"/>
+      <w:r>
+        <w:t xml:space="preserve">. </w:t>
+      </w:r>
     </w:p>
     <w:sectPr>
       <w:headerReference w:type="default" r:id="rId74"/>
+      <w:headerReference w:type="first" r:id="rId75"/>
       <w:pgSz w:w="12240" w:h="15840"/>
       <w:pgMar w:top="1440" w:right="1440" w:bottom="1440" w:left="1440" w:header="720" w:footer="720" w:gutter="0"/>
       <w:pgNumType w:start="0"/>
@@ -21868,7 +21877,20 @@
       <w:pStyle w:val="Header"/>
     </w:pPr>
     <w:r>
-      <w:t>6:15</w:t>
+      <w:t>7:05</w:t>
+    </w:r>
+  </w:p>
+</w:hdr>
+</file>
+
+<file path=word/header2.xml><?xml version="1.0" encoding="utf-8"?>
+<w:hdr xmlns:wpc="http://schemas.microsoft.com/office/word/2010/wordprocessingCanvas" xmlns:cx="http://schemas.microsoft.com/office/drawing/2014/chartex" xmlns:cx1="http://schemas.microsoft.com/office/drawing/2015/9/8/chartex" xmlns:cx2="http://schemas.microsoft.com/office/drawing/2015/10/21/chartex" xmlns:cx3="http://schemas.microsoft.com/office/drawing/2016/5/9/chartex" xmlns:cx4="http://schemas.microsoft.com/office/drawing/2016/5/10/chartex" xmlns:cx5="http://schemas.microsoft.com/office/drawing/2016/5/11/chartex" xmlns:cx6="http://schemas.microsoft.com/office/drawing/2016/5/12/chartex" xmlns:cx7="http://schemas.microsoft.com/office/drawing/2016/5/13/chartex" xmlns:cx8="http://schemas.microsoft.com/office/drawing/2016/5/14/chartex" xmlns:mc="http://schemas.openxmlformats.org/markup-compatibility/2006" xmlns:aink="http://schemas.microsoft.com/office/drawing/2016/ink" xmlns:am3d="http://schemas.microsoft.com/office/drawing/2017/model3d" xmlns:o="urn:schemas-microsoft-com:office:office" xmlns:r="http://schemas.openxmlformats.org/officeDocument/2006/relationships" xmlns:m="http://schemas.openxmlformats.org/officeDocument/2006/math" xmlns:v="urn:schemas-microsoft-com:vml" xmlns:wp14="http://schemas.microsoft.com/office/word/2010/wordprocessingDrawing" xmlns:wp="http://schemas.openxmlformats.org/drawingml/2006/wordprocessingDrawing" xmlns:w10="urn:schemas-microsoft-com:office:word" xmlns:w="http://schemas.openxmlformats.org/wordprocessingml/2006/main" xmlns:w14="http://schemas.microsoft.com/office/word/2010/wordml" xmlns:w15="http://schemas.microsoft.com/office/word/2012/wordml" xmlns:w16cex="http://schemas.microsoft.com/office/word/2018/wordml/cex" xmlns:w16cid="http://schemas.microsoft.com/office/word/2016/wordml/cid" xmlns:w16="http://schemas.microsoft.com/office/word/2018/wordml" xmlns:w16sdtdh="http://schemas.microsoft.com/office/word/2020/wordml/sdtdatahash" xmlns:w16se="http://schemas.microsoft.com/office/word/2015/wordml/symex" xmlns:wpg="http://schemas.microsoft.com/office/word/2010/wordprocessingGroup" xmlns:wpi="http://schemas.microsoft.com/office/word/2010/wordprocessingInk" xmlns:wne="http://schemas.microsoft.com/office/word/2006/wordml" xmlns:wps="http://schemas.microsoft.com/office/word/2010/wordprocessingShape" mc:Ignorable="w14 w15 w16se w16cid w16 w16cex w16sdtdh wp14">
+  <w:p>
+    <w:pPr>
+      <w:pStyle w:val="Header"/>
+    </w:pPr>
+    <w:r>
+      <w:t>7:05</w:t>
     </w:r>
   </w:p>
 </w:hdr>

</xml_diff>